<commit_message>
tutorial 16-11 2nd commit
</commit_message>
<xml_diff>
--- a/docker tutorial 16-11-23.docx
+++ b/docker tutorial 16-11-23.docx
@@ -17,69 +17,6 @@
             <wp:extent cx="5943600" cy="3343275"/>
             <wp:effectExtent l="0" t="0" r="0" b="9525"/>
             <wp:docPr id="1" name="Picture 1"/>
-            <wp:cNvGraphicFramePr>
-              <a:graphicFrameLocks xmlns:a="http://schemas.openxmlformats.org/drawingml/2006/main" noChangeAspect="1"/>
-            </wp:cNvGraphicFramePr>
-            <a:graphic xmlns:a="http://schemas.openxmlformats.org/drawingml/2006/main">
-              <a:graphicData uri="http://schemas.openxmlformats.org/drawingml/2006/picture">
-                <pic:pic xmlns:pic="http://schemas.openxmlformats.org/drawingml/2006/picture">
-                  <pic:nvPicPr>
-                    <pic:cNvPr id="1" name=""/>
-                    <pic:cNvPicPr/>
-                  </pic:nvPicPr>
-                  <pic:blipFill>
-                    <a:blip r:embed="rId4"/>
-                    <a:stretch>
-                      <a:fillRect/>
-                    </a:stretch>
-                  </pic:blipFill>
-                  <pic:spPr>
-                    <a:xfrm>
-                      <a:off x="0" y="0"/>
-                      <a:ext cx="5943600" cy="3343275"/>
-                    </a:xfrm>
-                    <a:prstGeom prst="rect">
-                      <a:avLst/>
-                    </a:prstGeom>
-                  </pic:spPr>
-                </pic:pic>
-              </a:graphicData>
-            </a:graphic>
-          </wp:inline>
-        </w:drawing>
-      </w:r>
-    </w:p>
-    <w:p/>
-    <w:p>
-      <w:pPr>
-        <w:rPr>
-          <w:rFonts w:ascii="Roboto" w:hAnsi="Roboto"/>
-          <w:color w:val="FFFFFF"/>
-          <w:shd w:val="clear" w:color="auto" w:fill="1C262D"/>
-        </w:rPr>
-      </w:pPr>
-      <w:r>
-        <w:t>2…</w:t>
-      </w:r>
-      <w:r>
-        <w:rPr>
-          <w:rFonts w:ascii="Roboto" w:hAnsi="Roboto"/>
-          <w:color w:val="FFFFFF"/>
-          <w:shd w:val="clear" w:color="auto" w:fill="1C262D"/>
-        </w:rPr>
-        <w:t>Before you can run the application, you need to get the application source code onto your machine.</w:t>
-      </w:r>
-    </w:p>
-    <w:p>
-      <w:r>
-        <w:rPr>
-          <w:noProof/>
-        </w:rPr>
-        <w:drawing>
-          <wp:inline distT="0" distB="0" distL="0" distR="0" wp14:anchorId="0A664864" wp14:editId="3820929C">
-            <wp:extent cx="5943600" cy="3343275"/>
-            <wp:effectExtent l="0" t="0" r="0" b="9525"/>
-            <wp:docPr id="2" name="Picture 2"/>
             <wp:cNvGraphicFramePr>
               <a:graphicFrameLocks xmlns:a="http://schemas.openxmlformats.org/drawingml/2006/main" noChangeAspect="1"/>
             </wp:cNvGraphicFramePr>
@@ -122,8 +59,7 @@
         </w:rPr>
       </w:pPr>
       <w:r>
-        <w:lastRenderedPageBreak/>
-        <w:t>3………</w:t>
+        <w:t>2…</w:t>
       </w:r>
       <w:r>
         <w:rPr>
@@ -131,29 +67,7 @@
           <w:color w:val="FFFFFF"/>
           <w:shd w:val="clear" w:color="auto" w:fill="1C262D"/>
         </w:rPr>
-        <w:t>Create an empty file named </w:t>
-      </w:r>
-      <w:proofErr w:type="spellStart"/>
-      <w:r>
-        <w:rPr>
-          <w:rStyle w:val="HTMLCode"/>
-          <w:rFonts w:ascii="Roboto Mono" w:eastAsiaTheme="minorHAnsi" w:hAnsi="Roboto Mono"/>
-          <w:color w:val="FFFFFF"/>
-          <w:sz w:val="21"/>
-          <w:szCs w:val="21"/>
-          <w:bdr w:val="single" w:sz="6" w:space="0" w:color="364754" w:frame="1"/>
-          <w:shd w:val="clear" w:color="auto" w:fill="27343E"/>
-        </w:rPr>
-        <w:t>Dockerfile</w:t>
-      </w:r>
-      <w:proofErr w:type="spellEnd"/>
-      <w:r>
-        <w:rPr>
-          <w:rFonts w:ascii="Roboto" w:hAnsi="Roboto"/>
-          <w:color w:val="FFFFFF"/>
-          <w:shd w:val="clear" w:color="auto" w:fill="1C262D"/>
-        </w:rPr>
-        <w:t>.</w:t>
+        <w:t>Before you can run the application, you need to get the application source code onto your machine.</w:t>
       </w:r>
     </w:p>
     <w:p>
@@ -162,10 +76,10 @@
           <w:noProof/>
         </w:rPr>
         <w:drawing>
-          <wp:inline distT="0" distB="0" distL="0" distR="0" wp14:anchorId="10924C26" wp14:editId="3F7CA5B2">
+          <wp:inline distT="0" distB="0" distL="0" distR="0" wp14:anchorId="0A664864" wp14:editId="3820929C">
             <wp:extent cx="5943600" cy="3343275"/>
             <wp:effectExtent l="0" t="0" r="0" b="9525"/>
-            <wp:docPr id="3" name="Picture 3"/>
+            <wp:docPr id="2" name="Picture 2"/>
             <wp:cNvGraphicFramePr>
               <a:graphicFrameLocks xmlns:a="http://schemas.openxmlformats.org/drawingml/2006/main" noChangeAspect="1"/>
             </wp:cNvGraphicFramePr>
@@ -198,16 +112,60 @@
         </w:drawing>
       </w:r>
     </w:p>
+    <w:p/>
+    <w:p>
+      <w:pPr>
+        <w:rPr>
+          <w:rFonts w:ascii="Roboto" w:hAnsi="Roboto"/>
+          <w:color w:val="FFFFFF"/>
+          <w:shd w:val="clear" w:color="auto" w:fill="1C262D"/>
+        </w:rPr>
+      </w:pPr>
+      <w:r>
+        <w:lastRenderedPageBreak/>
+        <w:t>3………</w:t>
+      </w:r>
+      <w:r>
+        <w:rPr>
+          <w:rFonts w:ascii="Roboto" w:hAnsi="Roboto"/>
+          <w:color w:val="FFFFFF"/>
+          <w:shd w:val="clear" w:color="auto" w:fill="1C262D"/>
+        </w:rPr>
+        <w:t>Create an empty file named </w:t>
+      </w:r>
+      <w:proofErr w:type="spellStart"/>
+      <w:r>
+        <w:rPr>
+          <w:rStyle w:val="HTMLCode"/>
+          <w:rFonts w:ascii="Roboto Mono" w:eastAsiaTheme="minorHAnsi" w:hAnsi="Roboto Mono"/>
+          <w:color w:val="FFFFFF"/>
+          <w:sz w:val="21"/>
+          <w:szCs w:val="21"/>
+          <w:bdr w:val="single" w:sz="6" w:space="0" w:color="364754" w:frame="1"/>
+          <w:shd w:val="clear" w:color="auto" w:fill="27343E"/>
+        </w:rPr>
+        <w:t>Dockerfile</w:t>
+      </w:r>
+      <w:proofErr w:type="spellEnd"/>
+      <w:r>
+        <w:rPr>
+          <w:rFonts w:ascii="Roboto" w:hAnsi="Roboto"/>
+          <w:color w:val="FFFFFF"/>
+          <w:shd w:val="clear" w:color="auto" w:fill="1C262D"/>
+        </w:rPr>
+        <w:t>.</w:t>
+      </w:r>
+    </w:p>
     <w:p>
       <w:r>
         <w:rPr>
           <w:noProof/>
         </w:rPr>
         <w:drawing>
-          <wp:inline distT="0" distB="0" distL="0" distR="0" wp14:anchorId="66F17AF7" wp14:editId="5D357A56">
+          <wp:inline distT="0" distB="0" distL="0" distR="0" wp14:anchorId="10924C26" wp14:editId="3F7CA5B2">
             <wp:extent cx="5943600" cy="3343275"/>
             <wp:effectExtent l="0" t="0" r="0" b="9525"/>
-            <wp:docPr id="4" name="Picture 4"/>
+            <wp:docPr id="3" name="Picture 3"/>
             <wp:cNvGraphicFramePr>
               <a:graphicFrameLocks xmlns:a="http://schemas.openxmlformats.org/drawingml/2006/main" noChangeAspect="1"/>
             </wp:cNvGraphicFramePr>
@@ -240,65 +198,16 @@
         </w:drawing>
       </w:r>
     </w:p>
-    <w:p/>
-    <w:p>
-      <w:r>
-        <w:t>4</w:t>
-      </w:r>
-      <w:proofErr w:type="gramStart"/>
-      <w:r>
-        <w:t>…..</w:t>
-      </w:r>
-      <w:proofErr w:type="gramEnd"/>
-    </w:p>
-    <w:p>
-      <w:pPr>
-        <w:pBdr>
-          <w:top w:val="single" w:sz="2" w:space="0" w:color="auto"/>
-          <w:left w:val="single" w:sz="2" w:space="0" w:color="auto"/>
-          <w:bottom w:val="single" w:sz="2" w:space="0" w:color="auto"/>
-          <w:right w:val="single" w:sz="2" w:space="0" w:color="auto"/>
-        </w:pBdr>
-        <w:shd w:val="clear" w:color="auto" w:fill="1C262D"/>
-        <w:spacing w:before="300" w:after="300" w:line="240" w:lineRule="auto"/>
-        <w:rPr>
-          <w:rFonts w:ascii="Roboto" w:eastAsia="Times New Roman" w:hAnsi="Roboto" w:cs="Times New Roman"/>
-          <w:color w:val="FFFFFF"/>
-          <w:sz w:val="24"/>
-          <w:szCs w:val="24"/>
-        </w:rPr>
-      </w:pPr>
-      <w:r>
-        <w:rPr>
-          <w:rFonts w:ascii="Roboto" w:eastAsia="Times New Roman" w:hAnsi="Roboto" w:cs="Times New Roman"/>
-          <w:color w:val="FFFFFF"/>
-          <w:sz w:val="24"/>
-          <w:szCs w:val="24"/>
-        </w:rPr>
-        <w:t>Build the image.</w:t>
-      </w:r>
-    </w:p>
-    <w:p>
-      <w:r>
-        <w:rPr>
-          <w:rFonts w:ascii="Roboto Mono" w:eastAsia="Times New Roman" w:hAnsi="Roboto Mono" w:cs="Times New Roman"/>
-          <w:color w:val="FFFFFF"/>
-          <w:sz w:val="21"/>
-          <w:szCs w:val="21"/>
-          <w:bdr w:val="single" w:sz="2" w:space="0" w:color="auto" w:frame="1"/>
-        </w:rPr>
-        <w:lastRenderedPageBreak/>
-        <w:br/>
-      </w:r>
+    <w:p>
       <w:r>
         <w:rPr>
           <w:noProof/>
         </w:rPr>
         <w:drawing>
-          <wp:inline distT="0" distB="0" distL="0" distR="0" wp14:anchorId="2F52504B" wp14:editId="72A32620">
+          <wp:inline distT="0" distB="0" distL="0" distR="0" wp14:anchorId="66F17AF7" wp14:editId="5D357A56">
             <wp:extent cx="5943600" cy="3343275"/>
             <wp:effectExtent l="0" t="0" r="0" b="9525"/>
-            <wp:docPr id="5" name="Picture 5"/>
+            <wp:docPr id="4" name="Picture 4"/>
             <wp:cNvGraphicFramePr>
               <a:graphicFrameLocks xmlns:a="http://schemas.openxmlformats.org/drawingml/2006/main" noChangeAspect="1"/>
             </wp:cNvGraphicFramePr>
@@ -331,81 +240,60 @@
         </w:drawing>
       </w:r>
     </w:p>
-    <w:p>
-      <w:r>
-        <w:t>It will build the image of your project files from the current directory…</w:t>
-      </w:r>
-    </w:p>
     <w:p/>
-    <w:p/>
-    <w:p>
-      <w:pPr>
-        <w:rPr>
-          <w:rFonts w:ascii="Roboto" w:hAnsi="Roboto"/>
+    <w:p>
+      <w:r>
+        <w:t>4…..</w:t>
+      </w:r>
+    </w:p>
+    <w:p>
+      <w:pPr>
+        <w:pBdr>
+          <w:top w:val="single" w:sz="2" w:space="0" w:color="auto"/>
+          <w:left w:val="single" w:sz="2" w:space="0" w:color="auto"/>
+          <w:bottom w:val="single" w:sz="2" w:space="0" w:color="auto"/>
+          <w:right w:val="single" w:sz="2" w:space="0" w:color="auto"/>
+        </w:pBdr>
+        <w:shd w:val="clear" w:color="auto" w:fill="1C262D"/>
+        <w:spacing w:before="300" w:after="300" w:line="240" w:lineRule="auto"/>
+        <w:rPr>
+          <w:rFonts w:ascii="Roboto" w:eastAsia="Times New Roman" w:hAnsi="Roboto" w:cs="Times New Roman"/>
           <w:color w:val="FFFFFF"/>
-          <w:shd w:val="clear" w:color="auto" w:fill="1C262D"/>
-        </w:rPr>
-      </w:pPr>
-      <w:r>
-        <w:t>4.</w:t>
-      </w:r>
-      <w:r>
-        <w:rPr>
-          <w:rFonts w:ascii="Roboto" w:hAnsi="Roboto"/>
+          <w:sz w:val="24"/>
+          <w:szCs w:val="24"/>
+        </w:rPr>
+      </w:pPr>
+      <w:r>
+        <w:rPr>
+          <w:rFonts w:ascii="Roboto" w:eastAsia="Times New Roman" w:hAnsi="Roboto" w:cs="Times New Roman"/>
           <w:color w:val="FFFFFF"/>
-          <w:shd w:val="clear" w:color="auto" w:fill="1C262D"/>
-        </w:rPr>
-        <w:t xml:space="preserve"> </w:t>
-      </w:r>
-      <w:r>
-        <w:rPr>
-          <w:rFonts w:ascii="Roboto" w:hAnsi="Roboto"/>
-          <w:color w:val="FFFFFF"/>
-          <w:shd w:val="clear" w:color="auto" w:fill="1C262D"/>
-        </w:rPr>
-        <w:t>Run your container using the </w:t>
-      </w:r>
-      <w:r>
-        <w:rPr>
-          <w:rStyle w:val="HTMLCode"/>
-          <w:rFonts w:ascii="Roboto Mono" w:eastAsiaTheme="minorHAnsi" w:hAnsi="Roboto Mono"/>
+          <w:sz w:val="24"/>
+          <w:szCs w:val="24"/>
+        </w:rPr>
+        <w:t>Build the image.</w:t>
+      </w:r>
+    </w:p>
+    <w:p>
+      <w:r>
+        <w:rPr>
+          <w:rFonts w:ascii="Roboto Mono" w:eastAsia="Times New Roman" w:hAnsi="Roboto Mono" w:cs="Times New Roman"/>
           <w:color w:val="FFFFFF"/>
           <w:sz w:val="21"/>
           <w:szCs w:val="21"/>
-          <w:bdr w:val="single" w:sz="6" w:space="0" w:color="364754" w:frame="1"/>
-          <w:shd w:val="clear" w:color="auto" w:fill="27343E"/>
-        </w:rPr>
-        <w:t>docker run</w:t>
-      </w:r>
-      <w:r>
-        <w:rPr>
-          <w:rFonts w:ascii="Roboto" w:hAnsi="Roboto"/>
-          <w:color w:val="FFFFFF"/>
-          <w:shd w:val="clear" w:color="auto" w:fill="1C262D"/>
-        </w:rPr>
-        <w:t> command and specify the name of the image you just created:</w:t>
-      </w:r>
-    </w:p>
-    <w:p>
-      <w:pPr>
-        <w:rPr>
-          <w:rFonts w:ascii="Roboto" w:hAnsi="Roboto"/>
-          <w:color w:val="FFFFFF"/>
-          <w:shd w:val="clear" w:color="auto" w:fill="1C262D"/>
-        </w:rPr>
-      </w:pPr>
-    </w:p>
-    <w:p>
+          <w:bdr w:val="single" w:sz="2" w:space="0" w:color="auto" w:frame="1"/>
+        </w:rPr>
+        <w:lastRenderedPageBreak/>
+        <w:br/>
+      </w:r>
       <w:r>
         <w:rPr>
           <w:noProof/>
         </w:rPr>
-        <w:lastRenderedPageBreak/>
         <w:drawing>
-          <wp:inline distT="0" distB="0" distL="0" distR="0" wp14:anchorId="3D265C6A" wp14:editId="13DD1E48">
+          <wp:inline distT="0" distB="0" distL="0" distR="0" wp14:anchorId="2F52504B" wp14:editId="72A32620">
             <wp:extent cx="5943600" cy="3343275"/>
             <wp:effectExtent l="0" t="0" r="0" b="9525"/>
-            <wp:docPr id="6" name="Picture 6"/>
+            <wp:docPr id="5" name="Picture 5"/>
             <wp:cNvGraphicFramePr>
               <a:graphicFrameLocks xmlns:a="http://schemas.openxmlformats.org/drawingml/2006/main" noChangeAspect="1"/>
             </wp:cNvGraphicFramePr>
@@ -439,25 +327,80 @@
       </w:r>
     </w:p>
     <w:p>
-      <w:proofErr w:type="gramStart"/>
-      <w:r>
-        <w:t>5..List</w:t>
-      </w:r>
-      <w:proofErr w:type="gramEnd"/>
-      <w:r>
-        <w:t xml:space="preserve"> all the container</w:t>
-      </w:r>
+      <w:r>
+        <w:t>It will build the image of your project files from the current directory…</w:t>
+      </w:r>
+    </w:p>
+    <w:p/>
+    <w:p/>
+    <w:p>
+      <w:pPr>
+        <w:rPr>
+          <w:rFonts w:ascii="Roboto" w:hAnsi="Roboto"/>
+          <w:color w:val="FFFFFF"/>
+          <w:shd w:val="clear" w:color="auto" w:fill="1C262D"/>
+        </w:rPr>
+      </w:pPr>
+      <w:r>
+        <w:t>4.</w:t>
+      </w:r>
+      <w:r>
+        <w:rPr>
+          <w:rFonts w:ascii="Roboto" w:hAnsi="Roboto"/>
+          <w:color w:val="FFFFFF"/>
+          <w:shd w:val="clear" w:color="auto" w:fill="1C262D"/>
+        </w:rPr>
+        <w:t xml:space="preserve"> </w:t>
+      </w:r>
+      <w:r>
+        <w:rPr>
+          <w:rFonts w:ascii="Roboto" w:hAnsi="Roboto"/>
+          <w:color w:val="FFFFFF"/>
+          <w:shd w:val="clear" w:color="auto" w:fill="1C262D"/>
+        </w:rPr>
+        <w:t>Run your container using the </w:t>
+      </w:r>
+      <w:r>
+        <w:rPr>
+          <w:rStyle w:val="HTMLCode"/>
+          <w:rFonts w:ascii="Roboto Mono" w:eastAsiaTheme="minorHAnsi" w:hAnsi="Roboto Mono"/>
+          <w:color w:val="FFFFFF"/>
+          <w:sz w:val="21"/>
+          <w:szCs w:val="21"/>
+          <w:bdr w:val="single" w:sz="6" w:space="0" w:color="364754" w:frame="1"/>
+          <w:shd w:val="clear" w:color="auto" w:fill="27343E"/>
+        </w:rPr>
+        <w:t>docker run</w:t>
+      </w:r>
+      <w:r>
+        <w:rPr>
+          <w:rFonts w:ascii="Roboto" w:hAnsi="Roboto"/>
+          <w:color w:val="FFFFFF"/>
+          <w:shd w:val="clear" w:color="auto" w:fill="1C262D"/>
+        </w:rPr>
+        <w:t> command and specify the name of the image you just created:</w:t>
+      </w:r>
+    </w:p>
+    <w:p>
+      <w:pPr>
+        <w:rPr>
+          <w:rFonts w:ascii="Roboto" w:hAnsi="Roboto"/>
+          <w:color w:val="FFFFFF"/>
+          <w:shd w:val="clear" w:color="auto" w:fill="1C262D"/>
+        </w:rPr>
+      </w:pPr>
     </w:p>
     <w:p>
       <w:r>
         <w:rPr>
           <w:noProof/>
         </w:rPr>
+        <w:lastRenderedPageBreak/>
         <w:drawing>
-          <wp:inline distT="0" distB="0" distL="0" distR="0" wp14:anchorId="49772D40" wp14:editId="3B1EECDF">
+          <wp:inline distT="0" distB="0" distL="0" distR="0" wp14:anchorId="3D265C6A" wp14:editId="13DD1E48">
             <wp:extent cx="5943600" cy="3343275"/>
             <wp:effectExtent l="0" t="0" r="0" b="9525"/>
-            <wp:docPr id="7" name="Picture 7"/>
+            <wp:docPr id="6" name="Picture 6"/>
             <wp:cNvGraphicFramePr>
               <a:graphicFrameLocks xmlns:a="http://schemas.openxmlformats.org/drawingml/2006/main" noChangeAspect="1"/>
             </wp:cNvGraphicFramePr>
@@ -490,12 +433,977 @@
         </w:drawing>
       </w:r>
     </w:p>
+    <w:p>
+      <w:r>
+        <w:t>5..List all the container</w:t>
+      </w:r>
+    </w:p>
+    <w:p>
+      <w:r>
+        <w:rPr>
+          <w:noProof/>
+        </w:rPr>
+        <w:drawing>
+          <wp:inline distT="0" distB="0" distL="0" distR="0" wp14:anchorId="49772D40" wp14:editId="3B1EECDF">
+            <wp:extent cx="5943600" cy="3343275"/>
+            <wp:effectExtent l="0" t="0" r="0" b="9525"/>
+            <wp:docPr id="7" name="Picture 7"/>
+            <wp:cNvGraphicFramePr>
+              <a:graphicFrameLocks xmlns:a="http://schemas.openxmlformats.org/drawingml/2006/main" noChangeAspect="1"/>
+            </wp:cNvGraphicFramePr>
+            <a:graphic xmlns:a="http://schemas.openxmlformats.org/drawingml/2006/main">
+              <a:graphicData uri="http://schemas.openxmlformats.org/drawingml/2006/picture">
+                <pic:pic xmlns:pic="http://schemas.openxmlformats.org/drawingml/2006/picture">
+                  <pic:nvPicPr>
+                    <pic:cNvPr id="1" name=""/>
+                    <pic:cNvPicPr/>
+                  </pic:nvPicPr>
+                  <pic:blipFill>
+                    <a:blip r:embed="rId11"/>
+                    <a:stretch>
+                      <a:fillRect/>
+                    </a:stretch>
+                  </pic:blipFill>
+                  <pic:spPr>
+                    <a:xfrm>
+                      <a:off x="0" y="0"/>
+                      <a:ext cx="5943600" cy="3343275"/>
+                    </a:xfrm>
+                    <a:prstGeom prst="rect">
+                      <a:avLst/>
+                    </a:prstGeom>
+                  </pic:spPr>
+                </pic:pic>
+              </a:graphicData>
+            </a:graphic>
+          </wp:inline>
+        </w:drawing>
+      </w:r>
+    </w:p>
     <w:p/>
     <w:p>
       <w:r>
         <w:t>6..</w:t>
       </w:r>
     </w:p>
+    <w:p/>
+    <w:p>
+      <w:pPr>
+        <w:rPr>
+          <w:rFonts w:ascii="Open Sans" w:hAnsi="Open Sans" w:cs="Open Sans"/>
+          <w:shd w:val="clear" w:color="auto" w:fill="36393E"/>
+        </w:rPr>
+      </w:pPr>
+      <w:r>
+        <w:lastRenderedPageBreak/>
+        <w:t>1…</w:t>
+      </w:r>
+      <w:r>
+        <w:rPr>
+          <w:rFonts w:ascii="Open Sans" w:hAnsi="Open Sans" w:cs="Open Sans"/>
+          <w:shd w:val="clear" w:color="auto" w:fill="36393E"/>
+        </w:rPr>
+        <w:t>In the PWD terminal, extract the zip file.</w:t>
+      </w:r>
+      <w:r>
+        <w:rPr>
+          <w:noProof/>
+        </w:rPr>
+        <w:drawing>
+          <wp:inline distT="0" distB="0" distL="0" distR="0" wp14:anchorId="66C61E9F" wp14:editId="39664469">
+            <wp:extent cx="5943600" cy="3343275"/>
+            <wp:effectExtent l="0" t="0" r="0" b="9525"/>
+            <wp:docPr id="8" name="Picture 8"/>
+            <wp:cNvGraphicFramePr>
+              <a:graphicFrameLocks xmlns:a="http://schemas.openxmlformats.org/drawingml/2006/main" noChangeAspect="1"/>
+            </wp:cNvGraphicFramePr>
+            <a:graphic xmlns:a="http://schemas.openxmlformats.org/drawingml/2006/main">
+              <a:graphicData uri="http://schemas.openxmlformats.org/drawingml/2006/picture">
+                <pic:pic xmlns:pic="http://schemas.openxmlformats.org/drawingml/2006/picture">
+                  <pic:nvPicPr>
+                    <pic:cNvPr id="1" name=""/>
+                    <pic:cNvPicPr/>
+                  </pic:nvPicPr>
+                  <pic:blipFill>
+                    <a:blip r:embed="rId12"/>
+                    <a:stretch>
+                      <a:fillRect/>
+                    </a:stretch>
+                  </pic:blipFill>
+                  <pic:spPr>
+                    <a:xfrm>
+                      <a:off x="0" y="0"/>
+                      <a:ext cx="5943600" cy="3343275"/>
+                    </a:xfrm>
+                    <a:prstGeom prst="rect">
+                      <a:avLst/>
+                    </a:prstGeom>
+                  </pic:spPr>
+                </pic:pic>
+              </a:graphicData>
+            </a:graphic>
+          </wp:inline>
+        </w:drawing>
+      </w:r>
+    </w:p>
+    <w:p>
+      <w:pPr>
+        <w:rPr>
+          <w:rFonts w:ascii="Open Sans" w:hAnsi="Open Sans" w:cs="Open Sans"/>
+          <w:shd w:val="clear" w:color="auto" w:fill="36393E"/>
+        </w:rPr>
+      </w:pPr>
+    </w:p>
+    <w:p>
+      <w:pPr>
+        <w:pStyle w:val="NormalWeb"/>
+        <w:shd w:val="clear" w:color="auto" w:fill="36393E"/>
+        <w:spacing w:before="120" w:beforeAutospacing="0" w:after="120" w:afterAutospacing="0"/>
+        <w:rPr>
+          <w:rFonts w:ascii="Open Sans" w:hAnsi="Open Sans" w:cs="Open Sans"/>
+        </w:rPr>
+      </w:pPr>
+      <w:r>
+        <w:rPr>
+          <w:rFonts w:ascii="Open Sans" w:hAnsi="Open Sans" w:cs="Open Sans"/>
+          <w:shd w:val="clear" w:color="auto" w:fill="36393E"/>
+        </w:rPr>
+        <w:t>2.</w:t>
+      </w:r>
+      <w:r>
+        <w:rPr>
+          <w:rFonts w:ascii="Open Sans" w:hAnsi="Open Sans" w:cs="Open Sans"/>
+        </w:rPr>
+        <w:t xml:space="preserve"> </w:t>
+      </w:r>
+      <w:r>
+        <w:rPr>
+          <w:rFonts w:ascii="Open Sans" w:hAnsi="Open Sans" w:cs="Open Sans"/>
+        </w:rPr>
+        <w:t>Change your current working directory into the new 'app' folder.</w:t>
+      </w:r>
+    </w:p>
+    <w:p>
+      <w:pPr>
+        <w:pStyle w:val="NormalWeb"/>
+        <w:shd w:val="clear" w:color="auto" w:fill="36393E"/>
+        <w:spacing w:before="120" w:beforeAutospacing="0" w:after="120" w:afterAutospacing="0"/>
+        <w:rPr>
+          <w:rFonts w:ascii="Open Sans" w:hAnsi="Open Sans" w:cs="Open Sans"/>
+        </w:rPr>
+      </w:pPr>
+      <w:r>
+        <w:t>3.</w:t>
+      </w:r>
+      <w:r>
+        <w:rPr>
+          <w:rFonts w:ascii="Open Sans" w:hAnsi="Open Sans" w:cs="Open Sans"/>
+        </w:rPr>
+        <w:t xml:space="preserve"> </w:t>
+      </w:r>
+      <w:r>
+        <w:rPr>
+          <w:rFonts w:ascii="Open Sans" w:hAnsi="Open Sans" w:cs="Open Sans"/>
+        </w:rPr>
+        <w:t>In this directory, you should see a simple Node-based application.</w:t>
+      </w:r>
+    </w:p>
+    <w:p>
+      <w:pPr>
+        <w:tabs>
+          <w:tab w:val="left" w:pos="916"/>
+          <w:tab w:val="left" w:pos="1832"/>
+          <w:tab w:val="left" w:pos="2748"/>
+          <w:tab w:val="left" w:pos="3664"/>
+          <w:tab w:val="left" w:pos="4580"/>
+          <w:tab w:val="left" w:pos="5496"/>
+          <w:tab w:val="left" w:pos="6412"/>
+          <w:tab w:val="left" w:pos="7328"/>
+          <w:tab w:val="left" w:pos="8244"/>
+          <w:tab w:val="left" w:pos="9160"/>
+          <w:tab w:val="left" w:pos="10076"/>
+          <w:tab w:val="left" w:pos="10992"/>
+          <w:tab w:val="left" w:pos="11908"/>
+          <w:tab w:val="left" w:pos="12824"/>
+          <w:tab w:val="left" w:pos="13740"/>
+          <w:tab w:val="left" w:pos="14656"/>
+        </w:tabs>
+        <w:spacing w:line="240" w:lineRule="auto"/>
+        <w:textAlignment w:val="top"/>
+        <w:rPr>
+          <w:rFonts w:ascii="Roboto Mono" w:eastAsia="Times New Roman" w:hAnsi="Roboto Mono" w:cs="Courier New"/>
+          <w:color w:val="FAFAFA"/>
+          <w:sz w:val="20"/>
+          <w:szCs w:val="20"/>
+        </w:rPr>
+      </w:pPr>
+      <w:r>
+        <w:rPr>
+          <w:rFonts w:ascii="Roboto Mono" w:eastAsia="Times New Roman" w:hAnsi="Roboto Mono" w:cs="Courier New"/>
+          <w:color w:val="FAFAFA"/>
+          <w:sz w:val="20"/>
+          <w:szCs w:val="20"/>
+        </w:rPr>
+        <w:t>ls</w:t>
+      </w:r>
+    </w:p>
+    <w:p>
+      <w:r>
+        <w:rPr>
+          <w:noProof/>
+        </w:rPr>
+        <w:drawing>
+          <wp:inline distT="0" distB="0" distL="0" distR="0" wp14:anchorId="37526B5F" wp14:editId="1D8762BF">
+            <wp:extent cx="5943600" cy="3343275"/>
+            <wp:effectExtent l="0" t="0" r="0" b="9525"/>
+            <wp:docPr id="9" name="Picture 9"/>
+            <wp:cNvGraphicFramePr>
+              <a:graphicFrameLocks xmlns:a="http://schemas.openxmlformats.org/drawingml/2006/main" noChangeAspect="1"/>
+            </wp:cNvGraphicFramePr>
+            <a:graphic xmlns:a="http://schemas.openxmlformats.org/drawingml/2006/main">
+              <a:graphicData uri="http://schemas.openxmlformats.org/drawingml/2006/picture">
+                <pic:pic xmlns:pic="http://schemas.openxmlformats.org/drawingml/2006/picture">
+                  <pic:nvPicPr>
+                    <pic:cNvPr id="1" name=""/>
+                    <pic:cNvPicPr/>
+                  </pic:nvPicPr>
+                  <pic:blipFill>
+                    <a:blip r:embed="rId13"/>
+                    <a:stretch>
+                      <a:fillRect/>
+                    </a:stretch>
+                  </pic:blipFill>
+                  <pic:spPr>
+                    <a:xfrm>
+                      <a:off x="0" y="0"/>
+                      <a:ext cx="5943600" cy="3343275"/>
+                    </a:xfrm>
+                    <a:prstGeom prst="rect">
+                      <a:avLst/>
+                    </a:prstGeom>
+                  </pic:spPr>
+                </pic:pic>
+              </a:graphicData>
+            </a:graphic>
+          </wp:inline>
+        </w:drawing>
+      </w:r>
+    </w:p>
+    <w:p>
+      <w:pPr>
+        <w:rPr>
+          <w:rFonts w:ascii="Open Sans" w:hAnsi="Open Sans" w:cs="Open Sans"/>
+          <w:shd w:val="clear" w:color="auto" w:fill="36393E"/>
+        </w:rPr>
+      </w:pPr>
+      <w:r>
+        <w:lastRenderedPageBreak/>
+        <w:t>4.</w:t>
+      </w:r>
+      <w:r>
+        <w:rPr>
+          <w:rFonts w:ascii="Open Sans" w:hAnsi="Open Sans" w:cs="Open Sans"/>
+          <w:shd w:val="clear" w:color="auto" w:fill="36393E"/>
+        </w:rPr>
+        <w:t xml:space="preserve"> </w:t>
+      </w:r>
+      <w:r>
+        <w:rPr>
+          <w:rFonts w:ascii="Open Sans" w:hAnsi="Open Sans" w:cs="Open Sans"/>
+          <w:shd w:val="clear" w:color="auto" w:fill="36393E"/>
+        </w:rPr>
+        <w:t xml:space="preserve">Create a file named </w:t>
+      </w:r>
+      <w:proofErr w:type="spellStart"/>
+      <w:r>
+        <w:rPr>
+          <w:rFonts w:ascii="Open Sans" w:hAnsi="Open Sans" w:cs="Open Sans"/>
+          <w:shd w:val="clear" w:color="auto" w:fill="36393E"/>
+        </w:rPr>
+        <w:t>Dockerfile</w:t>
+      </w:r>
+      <w:proofErr w:type="spellEnd"/>
+      <w:r>
+        <w:rPr>
+          <w:rFonts w:ascii="Open Sans" w:hAnsi="Open Sans" w:cs="Open Sans"/>
+          <w:shd w:val="clear" w:color="auto" w:fill="36393E"/>
+        </w:rPr>
+        <w:t xml:space="preserve"> with the following contents.</w:t>
+      </w:r>
+    </w:p>
+    <w:p>
+      <w:pPr>
+        <w:rPr>
+          <w:rFonts w:ascii="Open Sans" w:hAnsi="Open Sans" w:cs="Open Sans"/>
+          <w:shd w:val="clear" w:color="auto" w:fill="36393E"/>
+        </w:rPr>
+      </w:pPr>
+    </w:p>
+    <w:p>
+      <w:r>
+        <w:rPr>
+          <w:noProof/>
+        </w:rPr>
+        <w:drawing>
+          <wp:inline distT="0" distB="0" distL="0" distR="0" wp14:anchorId="6121D7D6" wp14:editId="7CDC1E1F">
+            <wp:extent cx="5943600" cy="3343275"/>
+            <wp:effectExtent l="0" t="0" r="0" b="9525"/>
+            <wp:docPr id="10" name="Picture 10"/>
+            <wp:cNvGraphicFramePr>
+              <a:graphicFrameLocks xmlns:a="http://schemas.openxmlformats.org/drawingml/2006/main" noChangeAspect="1"/>
+            </wp:cNvGraphicFramePr>
+            <a:graphic xmlns:a="http://schemas.openxmlformats.org/drawingml/2006/main">
+              <a:graphicData uri="http://schemas.openxmlformats.org/drawingml/2006/picture">
+                <pic:pic xmlns:pic="http://schemas.openxmlformats.org/drawingml/2006/picture">
+                  <pic:nvPicPr>
+                    <pic:cNvPr id="1" name=""/>
+                    <pic:cNvPicPr/>
+                  </pic:nvPicPr>
+                  <pic:blipFill>
+                    <a:blip r:embed="rId14"/>
+                    <a:stretch>
+                      <a:fillRect/>
+                    </a:stretch>
+                  </pic:blipFill>
+                  <pic:spPr>
+                    <a:xfrm>
+                      <a:off x="0" y="0"/>
+                      <a:ext cx="5943600" cy="3343275"/>
+                    </a:xfrm>
+                    <a:prstGeom prst="rect">
+                      <a:avLst/>
+                    </a:prstGeom>
+                  </pic:spPr>
+                </pic:pic>
+              </a:graphicData>
+            </a:graphic>
+          </wp:inline>
+        </w:drawing>
+      </w:r>
+    </w:p>
+    <w:p/>
+    <w:p>
+      <w:pPr>
+        <w:rPr>
+          <w:rFonts w:ascii="Open Sans" w:hAnsi="Open Sans" w:cs="Open Sans"/>
+          <w:shd w:val="clear" w:color="auto" w:fill="36393E"/>
+        </w:rPr>
+      </w:pPr>
+      <w:r>
+        <w:t>5.</w:t>
+      </w:r>
+      <w:r>
+        <w:rPr>
+          <w:rFonts w:ascii="Open Sans" w:hAnsi="Open Sans" w:cs="Open Sans"/>
+          <w:shd w:val="clear" w:color="auto" w:fill="36393E"/>
+        </w:rPr>
+        <w:t xml:space="preserve"> </w:t>
+      </w:r>
+      <w:r>
+        <w:rPr>
+          <w:rFonts w:ascii="Open Sans" w:hAnsi="Open Sans" w:cs="Open Sans"/>
+          <w:shd w:val="clear" w:color="auto" w:fill="36393E"/>
+        </w:rPr>
+        <w:t>Build the container image using the</w:t>
+      </w:r>
+      <w:r>
+        <w:rPr>
+          <w:rFonts w:ascii="Open Sans" w:hAnsi="Open Sans" w:cs="Open Sans"/>
+          <w:shd w:val="clear" w:color="auto" w:fill="36393E"/>
+        </w:rPr>
+        <w:t xml:space="preserve"> docker build</w:t>
+      </w:r>
+      <w:r>
+        <w:rPr>
+          <w:rFonts w:ascii="Open Sans" w:hAnsi="Open Sans" w:cs="Open Sans"/>
+          <w:shd w:val="clear" w:color="auto" w:fill="36393E"/>
+        </w:rPr>
+        <w:t> command</w:t>
+      </w:r>
+    </w:p>
+    <w:p>
+      <w:r>
+        <w:rPr>
+          <w:noProof/>
+        </w:rPr>
+        <w:drawing>
+          <wp:inline distT="0" distB="0" distL="0" distR="0" wp14:anchorId="6F967D83" wp14:editId="6B66A743">
+            <wp:extent cx="5943600" cy="3343275"/>
+            <wp:effectExtent l="0" t="0" r="0" b="9525"/>
+            <wp:docPr id="11" name="Picture 11"/>
+            <wp:cNvGraphicFramePr>
+              <a:graphicFrameLocks xmlns:a="http://schemas.openxmlformats.org/drawingml/2006/main" noChangeAspect="1"/>
+            </wp:cNvGraphicFramePr>
+            <a:graphic xmlns:a="http://schemas.openxmlformats.org/drawingml/2006/main">
+              <a:graphicData uri="http://schemas.openxmlformats.org/drawingml/2006/picture">
+                <pic:pic xmlns:pic="http://schemas.openxmlformats.org/drawingml/2006/picture">
+                  <pic:nvPicPr>
+                    <pic:cNvPr id="1" name=""/>
+                    <pic:cNvPicPr/>
+                  </pic:nvPicPr>
+                  <pic:blipFill>
+                    <a:blip r:embed="rId15"/>
+                    <a:stretch>
+                      <a:fillRect/>
+                    </a:stretch>
+                  </pic:blipFill>
+                  <pic:spPr>
+                    <a:xfrm>
+                      <a:off x="0" y="0"/>
+                      <a:ext cx="5943600" cy="3343275"/>
+                    </a:xfrm>
+                    <a:prstGeom prst="rect">
+                      <a:avLst/>
+                    </a:prstGeom>
+                  </pic:spPr>
+                </pic:pic>
+              </a:graphicData>
+            </a:graphic>
+          </wp:inline>
+        </w:drawing>
+      </w:r>
+    </w:p>
+    <w:p>
+      <w:pPr>
+        <w:rPr>
+          <w:rFonts w:ascii="Open Sans" w:hAnsi="Open Sans" w:cs="Open Sans"/>
+          <w:shd w:val="clear" w:color="auto" w:fill="36393E"/>
+        </w:rPr>
+      </w:pPr>
+      <w:r>
+        <w:lastRenderedPageBreak/>
+        <w:t>6…</w:t>
+      </w:r>
+      <w:r>
+        <w:rPr>
+          <w:rFonts w:ascii="Open Sans" w:hAnsi="Open Sans" w:cs="Open Sans"/>
+          <w:shd w:val="clear" w:color="auto" w:fill="36393E"/>
+        </w:rPr>
+        <w:t>Start your container using the</w:t>
+      </w:r>
+      <w:r>
+        <w:rPr>
+          <w:rFonts w:ascii="Open Sans" w:hAnsi="Open Sans" w:cs="Open Sans"/>
+          <w:shd w:val="clear" w:color="auto" w:fill="36393E"/>
+        </w:rPr>
+        <w:t xml:space="preserve"> docker run </w:t>
+      </w:r>
+      <w:r>
+        <w:rPr>
+          <w:rFonts w:ascii="Open Sans" w:hAnsi="Open Sans" w:cs="Open Sans"/>
+          <w:shd w:val="clear" w:color="auto" w:fill="36393E"/>
+        </w:rPr>
+        <w:t>command:</w:t>
+      </w:r>
+    </w:p>
+    <w:p>
+      <w:pPr>
+        <w:rPr>
+          <w:rFonts w:ascii="Open Sans" w:hAnsi="Open Sans" w:cs="Open Sans"/>
+          <w:shd w:val="clear" w:color="auto" w:fill="36393E"/>
+        </w:rPr>
+      </w:pPr>
+    </w:p>
+    <w:p>
+      <w:r>
+        <w:rPr>
+          <w:noProof/>
+        </w:rPr>
+        <w:drawing>
+          <wp:inline distT="0" distB="0" distL="0" distR="0" wp14:anchorId="5518186E" wp14:editId="7AE1029C">
+            <wp:extent cx="5943600" cy="3343275"/>
+            <wp:effectExtent l="0" t="0" r="0" b="9525"/>
+            <wp:docPr id="12" name="Picture 12"/>
+            <wp:cNvGraphicFramePr>
+              <a:graphicFrameLocks xmlns:a="http://schemas.openxmlformats.org/drawingml/2006/main" noChangeAspect="1"/>
+            </wp:cNvGraphicFramePr>
+            <a:graphic xmlns:a="http://schemas.openxmlformats.org/drawingml/2006/main">
+              <a:graphicData uri="http://schemas.openxmlformats.org/drawingml/2006/picture">
+                <pic:pic xmlns:pic="http://schemas.openxmlformats.org/drawingml/2006/picture">
+                  <pic:nvPicPr>
+                    <pic:cNvPr id="1" name=""/>
+                    <pic:cNvPicPr/>
+                  </pic:nvPicPr>
+                  <pic:blipFill>
+                    <a:blip r:embed="rId16"/>
+                    <a:stretch>
+                      <a:fillRect/>
+                    </a:stretch>
+                  </pic:blipFill>
+                  <pic:spPr>
+                    <a:xfrm>
+                      <a:off x="0" y="0"/>
+                      <a:ext cx="5943600" cy="3343275"/>
+                    </a:xfrm>
+                    <a:prstGeom prst="rect">
+                      <a:avLst/>
+                    </a:prstGeom>
+                  </pic:spPr>
+                </pic:pic>
+              </a:graphicData>
+            </a:graphic>
+          </wp:inline>
+        </w:drawing>
+      </w:r>
+    </w:p>
+    <w:p/>
+    <w:p>
+      <w:pPr>
+        <w:rPr>
+          <w:rFonts w:ascii="Open Sans" w:hAnsi="Open Sans" w:cs="Open Sans"/>
+          <w:shd w:val="clear" w:color="auto" w:fill="36393E"/>
+        </w:rPr>
+      </w:pPr>
+      <w:r>
+        <w:rPr>
+          <w:rFonts w:ascii="Open Sans" w:hAnsi="Open Sans" w:cs="Open Sans"/>
+          <w:shd w:val="clear" w:color="auto" w:fill="36393E"/>
+        </w:rPr>
+        <w:t>7….</w:t>
+      </w:r>
+      <w:r>
+        <w:rPr>
+          <w:rFonts w:ascii="Open Sans" w:hAnsi="Open Sans" w:cs="Open Sans"/>
+          <w:shd w:val="clear" w:color="auto" w:fill="36393E"/>
+        </w:rPr>
+        <w:t xml:space="preserve">Open the application by clicking on the "3000" badge at the top of the PWD interface. Once open, you should have an empty </w:t>
+      </w:r>
+      <w:proofErr w:type="spellStart"/>
+      <w:r>
+        <w:rPr>
+          <w:rFonts w:ascii="Open Sans" w:hAnsi="Open Sans" w:cs="Open Sans"/>
+          <w:shd w:val="clear" w:color="auto" w:fill="36393E"/>
+        </w:rPr>
+        <w:t>todo</w:t>
+      </w:r>
+      <w:proofErr w:type="spellEnd"/>
+      <w:r>
+        <w:rPr>
+          <w:rFonts w:ascii="Open Sans" w:hAnsi="Open Sans" w:cs="Open Sans"/>
+          <w:shd w:val="clear" w:color="auto" w:fill="36393E"/>
+        </w:rPr>
+        <w:t xml:space="preserve"> list!</w:t>
+      </w:r>
+    </w:p>
+    <w:p>
+      <w:r>
+        <w:rPr>
+          <w:noProof/>
+        </w:rPr>
+        <w:lastRenderedPageBreak/>
+        <w:drawing>
+          <wp:inline distT="0" distB="0" distL="0" distR="0" wp14:anchorId="19A4AB00" wp14:editId="242B1976">
+            <wp:extent cx="5943600" cy="3343275"/>
+            <wp:effectExtent l="0" t="0" r="0" b="9525"/>
+            <wp:docPr id="13" name="Picture 13"/>
+            <wp:cNvGraphicFramePr>
+              <a:graphicFrameLocks xmlns:a="http://schemas.openxmlformats.org/drawingml/2006/main" noChangeAspect="1"/>
+            </wp:cNvGraphicFramePr>
+            <a:graphic xmlns:a="http://schemas.openxmlformats.org/drawingml/2006/main">
+              <a:graphicData uri="http://schemas.openxmlformats.org/drawingml/2006/picture">
+                <pic:pic xmlns:pic="http://schemas.openxmlformats.org/drawingml/2006/picture">
+                  <pic:nvPicPr>
+                    <pic:cNvPr id="1" name=""/>
+                    <pic:cNvPicPr/>
+                  </pic:nvPicPr>
+                  <pic:blipFill>
+                    <a:blip r:embed="rId17"/>
+                    <a:stretch>
+                      <a:fillRect/>
+                    </a:stretch>
+                  </pic:blipFill>
+                  <pic:spPr>
+                    <a:xfrm>
+                      <a:off x="0" y="0"/>
+                      <a:ext cx="5943600" cy="3343275"/>
+                    </a:xfrm>
+                    <a:prstGeom prst="rect">
+                      <a:avLst/>
+                    </a:prstGeom>
+                  </pic:spPr>
+                </pic:pic>
+              </a:graphicData>
+            </a:graphic>
+          </wp:inline>
+        </w:drawing>
+      </w:r>
+    </w:p>
+    <w:p/>
+    <w:p>
+      <w:pPr>
+        <w:rPr>
+          <w:rFonts w:ascii="Open Sans" w:hAnsi="Open Sans" w:cs="Open Sans"/>
+          <w:shd w:val="clear" w:color="auto" w:fill="36393E"/>
+        </w:rPr>
+      </w:pPr>
+      <w:r>
+        <w:t>8…</w:t>
+      </w:r>
+      <w:r>
+        <w:rPr>
+          <w:rFonts w:ascii="Open Sans" w:hAnsi="Open Sans" w:cs="Open Sans"/>
+          <w:shd w:val="clear" w:color="auto" w:fill="36393E"/>
+        </w:rPr>
+        <w:t>Go ahead and add an item or two and see that it works as you expect. You can mark items as complete and remove items</w:t>
+      </w:r>
+    </w:p>
+    <w:p>
+      <w:pPr>
+        <w:rPr>
+          <w:rFonts w:ascii="Open Sans" w:hAnsi="Open Sans" w:cs="Open Sans"/>
+          <w:shd w:val="clear" w:color="auto" w:fill="36393E"/>
+        </w:rPr>
+      </w:pPr>
+    </w:p>
+    <w:p>
+      <w:r>
+        <w:rPr>
+          <w:noProof/>
+        </w:rPr>
+        <w:drawing>
+          <wp:inline distT="0" distB="0" distL="0" distR="0" wp14:anchorId="64180E97" wp14:editId="57FC914E">
+            <wp:extent cx="5943600" cy="3343275"/>
+            <wp:effectExtent l="0" t="0" r="0" b="9525"/>
+            <wp:docPr id="14" name="Picture 14"/>
+            <wp:cNvGraphicFramePr>
+              <a:graphicFrameLocks xmlns:a="http://schemas.openxmlformats.org/drawingml/2006/main" noChangeAspect="1"/>
+            </wp:cNvGraphicFramePr>
+            <a:graphic xmlns:a="http://schemas.openxmlformats.org/drawingml/2006/main">
+              <a:graphicData uri="http://schemas.openxmlformats.org/drawingml/2006/picture">
+                <pic:pic xmlns:pic="http://schemas.openxmlformats.org/drawingml/2006/picture">
+                  <pic:nvPicPr>
+                    <pic:cNvPr id="1" name=""/>
+                    <pic:cNvPicPr/>
+                  </pic:nvPicPr>
+                  <pic:blipFill>
+                    <a:blip r:embed="rId18"/>
+                    <a:stretch>
+                      <a:fillRect/>
+                    </a:stretch>
+                  </pic:blipFill>
+                  <pic:spPr>
+                    <a:xfrm>
+                      <a:off x="0" y="0"/>
+                      <a:ext cx="5943600" cy="3343275"/>
+                    </a:xfrm>
+                    <a:prstGeom prst="rect">
+                      <a:avLst/>
+                    </a:prstGeom>
+                  </pic:spPr>
+                </pic:pic>
+              </a:graphicData>
+            </a:graphic>
+          </wp:inline>
+        </w:drawing>
+      </w:r>
+    </w:p>
+    <w:p/>
+    <w:p>
+      <w:r>
+        <w:lastRenderedPageBreak/>
+        <w:t>2……..SECTION</w:t>
+      </w:r>
+    </w:p>
+    <w:p>
+      <w:pPr>
+        <w:numPr>
+          <w:ilvl w:val="0"/>
+          <w:numId w:val="1"/>
+        </w:numPr>
+        <w:shd w:val="clear" w:color="auto" w:fill="36393E"/>
+        <w:spacing w:after="0" w:line="240" w:lineRule="auto"/>
+        <w:ind w:left="1170"/>
+        <w:rPr>
+          <w:rFonts w:ascii="Open Sans" w:eastAsia="Times New Roman" w:hAnsi="Open Sans" w:cs="Open Sans"/>
+          <w:sz w:val="24"/>
+          <w:szCs w:val="24"/>
+        </w:rPr>
+      </w:pPr>
+      <w:r>
+        <w:rPr>
+          <w:rFonts w:ascii="Open Sans" w:eastAsia="Times New Roman" w:hAnsi="Open Sans" w:cs="Open Sans"/>
+          <w:sz w:val="24"/>
+          <w:szCs w:val="24"/>
+        </w:rPr>
+        <w:t>In the </w:t>
+      </w:r>
+      <w:r>
+        <w:rPr>
+          <w:rFonts w:ascii="Roboto Mono" w:eastAsia="Times New Roman" w:hAnsi="Roboto Mono" w:cs="Courier New"/>
+          <w:color w:val="FFFFFF"/>
+          <w:sz w:val="20"/>
+          <w:szCs w:val="20"/>
+        </w:rPr>
+        <w:t>~/app/</w:t>
+      </w:r>
+      <w:proofErr w:type="spellStart"/>
+      <w:r>
+        <w:rPr>
+          <w:rFonts w:ascii="Roboto Mono" w:eastAsia="Times New Roman" w:hAnsi="Roboto Mono" w:cs="Courier New"/>
+          <w:color w:val="FFFFFF"/>
+          <w:sz w:val="20"/>
+          <w:szCs w:val="20"/>
+        </w:rPr>
+        <w:t>src</w:t>
+      </w:r>
+      <w:proofErr w:type="spellEnd"/>
+      <w:r>
+        <w:rPr>
+          <w:rFonts w:ascii="Roboto Mono" w:eastAsia="Times New Roman" w:hAnsi="Roboto Mono" w:cs="Courier New"/>
+          <w:color w:val="FFFFFF"/>
+          <w:sz w:val="20"/>
+          <w:szCs w:val="20"/>
+        </w:rPr>
+        <w:t>/static/</w:t>
+      </w:r>
+      <w:proofErr w:type="spellStart"/>
+      <w:r>
+        <w:rPr>
+          <w:rFonts w:ascii="Roboto Mono" w:eastAsia="Times New Roman" w:hAnsi="Roboto Mono" w:cs="Courier New"/>
+          <w:color w:val="FFFFFF"/>
+          <w:sz w:val="20"/>
+          <w:szCs w:val="20"/>
+        </w:rPr>
+        <w:t>js</w:t>
+      </w:r>
+      <w:proofErr w:type="spellEnd"/>
+      <w:r>
+        <w:rPr>
+          <w:rFonts w:ascii="Roboto Mono" w:eastAsia="Times New Roman" w:hAnsi="Roboto Mono" w:cs="Courier New"/>
+          <w:color w:val="FFFFFF"/>
+          <w:sz w:val="20"/>
+          <w:szCs w:val="20"/>
+        </w:rPr>
+        <w:t>/app.js</w:t>
+      </w:r>
+      <w:r>
+        <w:rPr>
+          <w:rFonts w:ascii="Open Sans" w:eastAsia="Times New Roman" w:hAnsi="Open Sans" w:cs="Open Sans"/>
+          <w:sz w:val="24"/>
+          <w:szCs w:val="24"/>
+        </w:rPr>
+        <w:t> file, update line 56 to use the new empty text. (</w:t>
+      </w:r>
+      <w:hyperlink r:id="rId19" w:anchor="editing-files" w:history="1">
+        <w:r>
+          <w:rPr>
+            <w:rFonts w:ascii="Open Sans" w:eastAsia="Times New Roman" w:hAnsi="Open Sans" w:cs="Open Sans"/>
+            <w:color w:val="2196F3"/>
+            <w:sz w:val="24"/>
+            <w:szCs w:val="24"/>
+            <w:u w:val="single"/>
+          </w:rPr>
+          <w:t>Editing files in PWD tips here</w:t>
+        </w:r>
+      </w:hyperlink>
+      <w:r>
+        <w:rPr>
+          <w:rFonts w:ascii="Open Sans" w:eastAsia="Times New Roman" w:hAnsi="Open Sans" w:cs="Open Sans"/>
+          <w:sz w:val="24"/>
+          <w:szCs w:val="24"/>
+        </w:rPr>
+        <w:t>)</w:t>
+      </w:r>
+    </w:p>
+    <w:p/>
+    <w:p>
+      <w:r>
+        <w:rPr>
+          <w:noProof/>
+        </w:rPr>
+        <w:drawing>
+          <wp:inline distT="0" distB="0" distL="0" distR="0" wp14:anchorId="78E23314" wp14:editId="20F70C84">
+            <wp:extent cx="5943600" cy="3343275"/>
+            <wp:effectExtent l="0" t="0" r="0" b="9525"/>
+            <wp:docPr id="15" name="Picture 15"/>
+            <wp:cNvGraphicFramePr>
+              <a:graphicFrameLocks xmlns:a="http://schemas.openxmlformats.org/drawingml/2006/main" noChangeAspect="1"/>
+            </wp:cNvGraphicFramePr>
+            <a:graphic xmlns:a="http://schemas.openxmlformats.org/drawingml/2006/main">
+              <a:graphicData uri="http://schemas.openxmlformats.org/drawingml/2006/picture">
+                <pic:pic xmlns:pic="http://schemas.openxmlformats.org/drawingml/2006/picture">
+                  <pic:nvPicPr>
+                    <pic:cNvPr id="1" name=""/>
+                    <pic:cNvPicPr/>
+                  </pic:nvPicPr>
+                  <pic:blipFill>
+                    <a:blip r:embed="rId20"/>
+                    <a:stretch>
+                      <a:fillRect/>
+                    </a:stretch>
+                  </pic:blipFill>
+                  <pic:spPr>
+                    <a:xfrm>
+                      <a:off x="0" y="0"/>
+                      <a:ext cx="5943600" cy="3343275"/>
+                    </a:xfrm>
+                    <a:prstGeom prst="rect">
+                      <a:avLst/>
+                    </a:prstGeom>
+                  </pic:spPr>
+                </pic:pic>
+              </a:graphicData>
+            </a:graphic>
+          </wp:inline>
+        </w:drawing>
+      </w:r>
+    </w:p>
+    <w:p>
+      <w:pPr>
+        <w:rPr>
+          <w:rFonts w:ascii="Open Sans" w:hAnsi="Open Sans" w:cs="Open Sans"/>
+          <w:shd w:val="clear" w:color="auto" w:fill="36393E"/>
+        </w:rPr>
+      </w:pPr>
+      <w:r>
+        <w:rPr>
+          <w:rFonts w:ascii="Open Sans" w:hAnsi="Open Sans" w:cs="Open Sans"/>
+          <w:shd w:val="clear" w:color="auto" w:fill="36393E"/>
+        </w:rPr>
+        <w:t>2.</w:t>
+      </w:r>
+      <w:r>
+        <w:rPr>
+          <w:rFonts w:ascii="Open Sans" w:hAnsi="Open Sans" w:cs="Open Sans"/>
+          <w:shd w:val="clear" w:color="auto" w:fill="36393E"/>
+        </w:rPr>
+        <w:t>Let's build our updated version of the image, using the same command we used before.</w:t>
+      </w:r>
+    </w:p>
+    <w:p>
+      <w:pPr>
+        <w:rPr>
+          <w:rFonts w:ascii="Open Sans" w:hAnsi="Open Sans" w:cs="Open Sans"/>
+          <w:shd w:val="clear" w:color="auto" w:fill="36393E"/>
+        </w:rPr>
+      </w:pPr>
+    </w:p>
+    <w:p>
+      <w:r>
+        <w:rPr>
+          <w:noProof/>
+        </w:rPr>
+        <w:lastRenderedPageBreak/>
+        <w:drawing>
+          <wp:inline distT="0" distB="0" distL="0" distR="0" wp14:anchorId="7470BC6E" wp14:editId="19CF7348">
+            <wp:extent cx="5943600" cy="3343275"/>
+            <wp:effectExtent l="0" t="0" r="0" b="9525"/>
+            <wp:docPr id="16" name="Picture 16"/>
+            <wp:cNvGraphicFramePr>
+              <a:graphicFrameLocks xmlns:a="http://schemas.openxmlformats.org/drawingml/2006/main" noChangeAspect="1"/>
+            </wp:cNvGraphicFramePr>
+            <a:graphic xmlns:a="http://schemas.openxmlformats.org/drawingml/2006/main">
+              <a:graphicData uri="http://schemas.openxmlformats.org/drawingml/2006/picture">
+                <pic:pic xmlns:pic="http://schemas.openxmlformats.org/drawingml/2006/picture">
+                  <pic:nvPicPr>
+                    <pic:cNvPr id="1" name=""/>
+                    <pic:cNvPicPr/>
+                  </pic:nvPicPr>
+                  <pic:blipFill>
+                    <a:blip r:embed="rId21"/>
+                    <a:stretch>
+                      <a:fillRect/>
+                    </a:stretch>
+                  </pic:blipFill>
+                  <pic:spPr>
+                    <a:xfrm>
+                      <a:off x="0" y="0"/>
+                      <a:ext cx="5943600" cy="3343275"/>
+                    </a:xfrm>
+                    <a:prstGeom prst="rect">
+                      <a:avLst/>
+                    </a:prstGeom>
+                  </pic:spPr>
+                </pic:pic>
+              </a:graphicData>
+            </a:graphic>
+          </wp:inline>
+        </w:drawing>
+      </w:r>
+    </w:p>
+    <w:p/>
+    <w:p>
+      <w:pPr>
+        <w:rPr>
+          <w:rFonts w:ascii="Open Sans" w:hAnsi="Open Sans" w:cs="Open Sans"/>
+          <w:shd w:val="clear" w:color="auto" w:fill="36393E"/>
+        </w:rPr>
+      </w:pPr>
+      <w:r>
+        <w:t>3.</w:t>
+      </w:r>
+      <w:r>
+        <w:rPr>
+          <w:rFonts w:ascii="Open Sans" w:hAnsi="Open Sans" w:cs="Open Sans"/>
+          <w:shd w:val="clear" w:color="auto" w:fill="36393E"/>
+        </w:rPr>
+        <w:t xml:space="preserve"> </w:t>
+      </w:r>
+      <w:r>
+        <w:rPr>
+          <w:rFonts w:ascii="Open Sans" w:hAnsi="Open Sans" w:cs="Open Sans"/>
+          <w:shd w:val="clear" w:color="auto" w:fill="36393E"/>
+        </w:rPr>
+        <w:t>Let's start a new container using the updated code.</w:t>
+      </w:r>
+    </w:p>
+    <w:p>
+      <w:pPr>
+        <w:rPr>
+          <w:rFonts w:ascii="Open Sans" w:hAnsi="Open Sans" w:cs="Open Sans"/>
+          <w:shd w:val="clear" w:color="auto" w:fill="36393E"/>
+        </w:rPr>
+      </w:pPr>
+    </w:p>
+    <w:p>
+      <w:pPr>
+        <w:rPr>
+          <w:rFonts w:ascii="Open Sans" w:hAnsi="Open Sans" w:cs="Open Sans"/>
+          <w:shd w:val="clear" w:color="auto" w:fill="36393E"/>
+        </w:rPr>
+      </w:pPr>
+      <w:r>
+        <w:rPr>
+          <w:noProof/>
+        </w:rPr>
+        <w:drawing>
+          <wp:inline distT="0" distB="0" distL="0" distR="0" wp14:anchorId="7AD019E4" wp14:editId="138D4EC4">
+            <wp:extent cx="5943600" cy="3343275"/>
+            <wp:effectExtent l="0" t="0" r="0" b="9525"/>
+            <wp:docPr id="17" name="Picture 17"/>
+            <wp:cNvGraphicFramePr>
+              <a:graphicFrameLocks xmlns:a="http://schemas.openxmlformats.org/drawingml/2006/main" noChangeAspect="1"/>
+            </wp:cNvGraphicFramePr>
+            <a:graphic xmlns:a="http://schemas.openxmlformats.org/drawingml/2006/main">
+              <a:graphicData uri="http://schemas.openxmlformats.org/drawingml/2006/picture">
+                <pic:pic xmlns:pic="http://schemas.openxmlformats.org/drawingml/2006/picture">
+                  <pic:nvPicPr>
+                    <pic:cNvPr id="1" name=""/>
+                    <pic:cNvPicPr/>
+                  </pic:nvPicPr>
+                  <pic:blipFill>
+                    <a:blip r:embed="rId22"/>
+                    <a:stretch>
+                      <a:fillRect/>
+                    </a:stretch>
+                  </pic:blipFill>
+                  <pic:spPr>
+                    <a:xfrm>
+                      <a:off x="0" y="0"/>
+                      <a:ext cx="5943600" cy="3343275"/>
+                    </a:xfrm>
+                    <a:prstGeom prst="rect">
+                      <a:avLst/>
+                    </a:prstGeom>
+                  </pic:spPr>
+                </pic:pic>
+              </a:graphicData>
+            </a:graphic>
+          </wp:inline>
+        </w:drawing>
+      </w:r>
+    </w:p>
+    <w:p/>
     <w:sectPr>
       <w:pgSz w:w="12240" w:h="15840"/>
       <w:pgMar w:top="1440" w:right="1440" w:bottom="1440" w:left="1440" w:header="708" w:footer="708" w:gutter="0"/>
@@ -504,6 +1412,127 @@
     </w:sectPr>
   </w:body>
 </w:document>
+</file>
+
+<file path=word/numbering.xml><?xml version="1.0" encoding="utf-8"?>
+<w:numbering xmlns:wpc="http://schemas.microsoft.com/office/word/2010/wordprocessingCanvas" xmlns:cx="http://schemas.microsoft.com/office/drawing/2014/chartex" xmlns:cx1="http://schemas.microsoft.com/office/drawing/2015/9/8/chartex" xmlns:cx2="http://schemas.microsoft.com/office/drawing/2015/10/21/chartex" xmlns:cx3="http://schemas.microsoft.com/office/drawing/2016/5/9/chartex" xmlns:cx4="http://schemas.microsoft.com/office/drawing/2016/5/10/chartex" xmlns:cx5="http://schemas.microsoft.com/office/drawing/2016/5/11/chartex" xmlns:cx6="http://schemas.microsoft.com/office/drawing/2016/5/12/chartex" xmlns:cx7="http://schemas.microsoft.com/office/drawing/2016/5/13/chartex" xmlns:cx8="http://schemas.microsoft.com/office/drawing/2016/5/14/chartex" xmlns:mc="http://schemas.openxmlformats.org/markup-compatibility/2006" xmlns:aink="http://schemas.microsoft.com/office/drawing/2016/ink" xmlns:am3d="http://schemas.microsoft.com/office/drawing/2017/model3d" xmlns:o="urn:schemas-microsoft-com:office:office" xmlns:oel="http://schemas.microsoft.com/office/2019/extlst" xmlns:r="http://schemas.openxmlformats.org/officeDocument/2006/relationships" xmlns:m="http://schemas.openxmlformats.org/officeDocument/2006/math" xmlns:v="urn:schemas-microsoft-com:vml" xmlns:wp14="http://schemas.microsoft.com/office/word/2010/wordprocessingDrawing" xmlns:wp="http://schemas.openxmlformats.org/drawingml/2006/wordprocessingDrawing" xmlns:w10="urn:schemas-microsoft-com:office:word" xmlns:w="http://schemas.openxmlformats.org/wordprocessingml/2006/main" xmlns:w14="http://schemas.microsoft.com/office/word/2010/wordml" xmlns:w15="http://schemas.microsoft.com/office/word/2012/wordml" xmlns:w16cex="http://schemas.microsoft.com/office/word/2018/wordml/cex" xmlns:w16cid="http://schemas.microsoft.com/office/word/2016/wordml/cid" xmlns:w16="http://schemas.microsoft.com/office/word/2018/wordml" xmlns:w16sdtdh="http://schemas.microsoft.com/office/word/2020/wordml/sdtdatahash" xmlns:w16se="http://schemas.microsoft.com/office/word/2015/wordml/symex" xmlns:wpg="http://schemas.microsoft.com/office/word/2010/wordprocessingGroup" xmlns:wpi="http://schemas.microsoft.com/office/word/2010/wordprocessingInk" xmlns:wne="http://schemas.microsoft.com/office/word/2006/wordml" xmlns:wps="http://schemas.microsoft.com/office/word/2010/wordprocessingShape" mc:Ignorable="w14 w15 w16se w16cid w16 w16cex w16sdtdh wp14">
+  <w:abstractNum w:abstractNumId="0" w15:restartNumberingAfterBreak="0">
+    <w:nsid w:val="5C061FE2"/>
+    <w:multiLevelType w:val="multilevel"/>
+    <w:tmpl w:val="A1B41BC0"/>
+    <w:lvl w:ilvl="0">
+      <w:start w:val="1"/>
+      <w:numFmt w:val="decimal"/>
+      <w:lvlText w:val="%1."/>
+      <w:lvlJc w:val="left"/>
+      <w:pPr>
+        <w:tabs>
+          <w:tab w:val="num" w:pos="720"/>
+        </w:tabs>
+        <w:ind w:left="720" w:hanging="360"/>
+      </w:pPr>
+    </w:lvl>
+    <w:lvl w:ilvl="1" w:tentative="1">
+      <w:start w:val="1"/>
+      <w:numFmt w:val="decimal"/>
+      <w:lvlText w:val="%2."/>
+      <w:lvlJc w:val="left"/>
+      <w:pPr>
+        <w:tabs>
+          <w:tab w:val="num" w:pos="1440"/>
+        </w:tabs>
+        <w:ind w:left="1440" w:hanging="360"/>
+      </w:pPr>
+    </w:lvl>
+    <w:lvl w:ilvl="2" w:tentative="1">
+      <w:start w:val="1"/>
+      <w:numFmt w:val="decimal"/>
+      <w:lvlText w:val="%3."/>
+      <w:lvlJc w:val="left"/>
+      <w:pPr>
+        <w:tabs>
+          <w:tab w:val="num" w:pos="2160"/>
+        </w:tabs>
+        <w:ind w:left="2160" w:hanging="360"/>
+      </w:pPr>
+    </w:lvl>
+    <w:lvl w:ilvl="3" w:tentative="1">
+      <w:start w:val="1"/>
+      <w:numFmt w:val="decimal"/>
+      <w:lvlText w:val="%4."/>
+      <w:lvlJc w:val="left"/>
+      <w:pPr>
+        <w:tabs>
+          <w:tab w:val="num" w:pos="2880"/>
+        </w:tabs>
+        <w:ind w:left="2880" w:hanging="360"/>
+      </w:pPr>
+    </w:lvl>
+    <w:lvl w:ilvl="4" w:tentative="1">
+      <w:start w:val="1"/>
+      <w:numFmt w:val="decimal"/>
+      <w:lvlText w:val="%5."/>
+      <w:lvlJc w:val="left"/>
+      <w:pPr>
+        <w:tabs>
+          <w:tab w:val="num" w:pos="3600"/>
+        </w:tabs>
+        <w:ind w:left="3600" w:hanging="360"/>
+      </w:pPr>
+    </w:lvl>
+    <w:lvl w:ilvl="5" w:tentative="1">
+      <w:start w:val="1"/>
+      <w:numFmt w:val="decimal"/>
+      <w:lvlText w:val="%6."/>
+      <w:lvlJc w:val="left"/>
+      <w:pPr>
+        <w:tabs>
+          <w:tab w:val="num" w:pos="4320"/>
+        </w:tabs>
+        <w:ind w:left="4320" w:hanging="360"/>
+      </w:pPr>
+    </w:lvl>
+    <w:lvl w:ilvl="6" w:tentative="1">
+      <w:start w:val="1"/>
+      <w:numFmt w:val="decimal"/>
+      <w:lvlText w:val="%7."/>
+      <w:lvlJc w:val="left"/>
+      <w:pPr>
+        <w:tabs>
+          <w:tab w:val="num" w:pos="5040"/>
+        </w:tabs>
+        <w:ind w:left="5040" w:hanging="360"/>
+      </w:pPr>
+    </w:lvl>
+    <w:lvl w:ilvl="7" w:tentative="1">
+      <w:start w:val="1"/>
+      <w:numFmt w:val="decimal"/>
+      <w:lvlText w:val="%8."/>
+      <w:lvlJc w:val="left"/>
+      <w:pPr>
+        <w:tabs>
+          <w:tab w:val="num" w:pos="5760"/>
+        </w:tabs>
+        <w:ind w:left="5760" w:hanging="360"/>
+      </w:pPr>
+    </w:lvl>
+    <w:lvl w:ilvl="8" w:tentative="1">
+      <w:start w:val="1"/>
+      <w:numFmt w:val="decimal"/>
+      <w:lvlText w:val="%9."/>
+      <w:lvlJc w:val="left"/>
+      <w:pPr>
+        <w:tabs>
+          <w:tab w:val="num" w:pos="6480"/>
+        </w:tabs>
+        <w:ind w:left="6480" w:hanging="360"/>
+      </w:pPr>
+    </w:lvl>
+  </w:abstractNum>
+  <w:num w:numId="1" w16cid:durableId="2126581198">
+    <w:abstractNumId w:val="0"/>
+  </w:num>
+</w:numbering>
 </file>
 
 <file path=word/styles.xml><?xml version="1.0" encoding="utf-8"?>
@@ -905,6 +1934,25 @@
     <w:name w:val="Normal"/>
     <w:qFormat/>
   </w:style>
+  <w:style w:type="paragraph" w:styleId="Heading2">
+    <w:name w:val="heading 2"/>
+    <w:basedOn w:val="Normal"/>
+    <w:link w:val="Heading2Char"/>
+    <w:uiPriority w:val="9"/>
+    <w:qFormat/>
+    <w:rsid w:val="002F52D1"/>
+    <w:pPr>
+      <w:spacing w:before="100" w:beforeAutospacing="1" w:after="100" w:afterAutospacing="1" w:line="240" w:lineRule="auto"/>
+      <w:outlineLvl w:val="1"/>
+    </w:pPr>
+    <w:rPr>
+      <w:rFonts w:ascii="Times New Roman" w:eastAsia="Times New Roman" w:hAnsi="Times New Roman" w:cs="Times New Roman"/>
+      <w:b/>
+      <w:bCs/>
+      <w:sz w:val="36"/>
+      <w:szCs w:val="36"/>
+    </w:rPr>
+  </w:style>
   <w:style w:type="character" w:default="1" w:styleId="DefaultParagraphFont">
     <w:name w:val="Default Paragraph Font"/>
     <w:uiPriority w:val="1"/>
@@ -960,6 +2008,91 @@
       <w:sz w:val="24"/>
       <w:szCs w:val="24"/>
     </w:rPr>
+  </w:style>
+  <w:style w:type="paragraph" w:styleId="HTMLPreformatted">
+    <w:name w:val="HTML Preformatted"/>
+    <w:basedOn w:val="Normal"/>
+    <w:link w:val="HTMLPreformattedChar"/>
+    <w:uiPriority w:val="99"/>
+    <w:semiHidden/>
+    <w:unhideWhenUsed/>
+    <w:rsid w:val="00D16A5F"/>
+    <w:pPr>
+      <w:tabs>
+        <w:tab w:val="left" w:pos="916"/>
+        <w:tab w:val="left" w:pos="1832"/>
+        <w:tab w:val="left" w:pos="2748"/>
+        <w:tab w:val="left" w:pos="3664"/>
+        <w:tab w:val="left" w:pos="4580"/>
+        <w:tab w:val="left" w:pos="5496"/>
+        <w:tab w:val="left" w:pos="6412"/>
+        <w:tab w:val="left" w:pos="7328"/>
+        <w:tab w:val="left" w:pos="8244"/>
+        <w:tab w:val="left" w:pos="9160"/>
+        <w:tab w:val="left" w:pos="10076"/>
+        <w:tab w:val="left" w:pos="10992"/>
+        <w:tab w:val="left" w:pos="11908"/>
+        <w:tab w:val="left" w:pos="12824"/>
+        <w:tab w:val="left" w:pos="13740"/>
+        <w:tab w:val="left" w:pos="14656"/>
+      </w:tabs>
+      <w:spacing w:after="0" w:line="240" w:lineRule="auto"/>
+    </w:pPr>
+    <w:rPr>
+      <w:rFonts w:ascii="Courier New" w:eastAsia="Times New Roman" w:hAnsi="Courier New" w:cs="Courier New"/>
+      <w:sz w:val="20"/>
+      <w:szCs w:val="20"/>
+    </w:rPr>
+  </w:style>
+  <w:style w:type="character" w:customStyle="1" w:styleId="HTMLPreformattedChar">
+    <w:name w:val="HTML Preformatted Char"/>
+    <w:basedOn w:val="DefaultParagraphFont"/>
+    <w:link w:val="HTMLPreformatted"/>
+    <w:uiPriority w:val="99"/>
+    <w:semiHidden/>
+    <w:rsid w:val="00D16A5F"/>
+    <w:rPr>
+      <w:rFonts w:ascii="Courier New" w:eastAsia="Times New Roman" w:hAnsi="Courier New" w:cs="Courier New"/>
+      <w:sz w:val="20"/>
+      <w:szCs w:val="20"/>
+    </w:rPr>
+  </w:style>
+  <w:style w:type="character" w:customStyle="1" w:styleId="Heading2Char">
+    <w:name w:val="Heading 2 Char"/>
+    <w:basedOn w:val="DefaultParagraphFont"/>
+    <w:link w:val="Heading2"/>
+    <w:uiPriority w:val="9"/>
+    <w:rsid w:val="002F52D1"/>
+    <w:rPr>
+      <w:rFonts w:ascii="Times New Roman" w:eastAsia="Times New Roman" w:hAnsi="Times New Roman" w:cs="Times New Roman"/>
+      <w:b/>
+      <w:bCs/>
+      <w:sz w:val="36"/>
+      <w:szCs w:val="36"/>
+    </w:rPr>
+  </w:style>
+  <w:style w:type="character" w:styleId="Hyperlink">
+    <w:name w:val="Hyperlink"/>
+    <w:basedOn w:val="DefaultParagraphFont"/>
+    <w:uiPriority w:val="99"/>
+    <w:semiHidden/>
+    <w:unhideWhenUsed/>
+    <w:rsid w:val="002F52D1"/>
+    <w:rPr>
+      <w:color w:val="0000FF"/>
+      <w:u w:val="single"/>
+    </w:rPr>
+  </w:style>
+  <w:style w:type="paragraph" w:styleId="ListParagraph">
+    <w:name w:val="List Paragraph"/>
+    <w:basedOn w:val="Normal"/>
+    <w:uiPriority w:val="34"/>
+    <w:qFormat/>
+    <w:rsid w:val="00EC57CE"/>
+    <w:pPr>
+      <w:ind w:left="720"/>
+      <w:contextualSpacing/>
+    </w:pPr>
   </w:style>
 </w:styles>
 </file>

</xml_diff>